<commit_message>
update backend static content and documnts
</commit_message>
<xml_diff>
--- a/Dokumenty/Android - Szkolenie Podstawowe.docx
+++ b/Dokumenty/Android - Szkolenie Podstawowe.docx
@@ -4616,7 +4616,13 @@
         <w:pStyle w:val="Kod"/>
       </w:pPr>
       <w:r>
-        <w:t>public class MainActivity extends Activity {</w:t>
+        <w:t xml:space="preserve">public class MainActivity extends </w:t>
+      </w:r>
+      <w:r>
+        <w:t>AppCompat</w:t>
+      </w:r>
+      <w:r>
+        <w:t>Activity {</w:t>
       </w:r>
     </w:p>
     <w:p>
@@ -5306,7 +5312,13 @@
         <w:t xml:space="preserve"> </w:t>
       </w:r>
       <w:r>
-        <w:t>extends Activity {</w:t>
+        <w:t xml:space="preserve">extends </w:t>
+      </w:r>
+      <w:r>
+        <w:t>AppCompat</w:t>
+      </w:r>
+      <w:r>
+        <w:t>Activity {</w:t>
       </w:r>
     </w:p>
     <w:p>
@@ -9961,8 +9973,6 @@
         </w:rPr>
         <w:t>nc</w:t>
       </w:r>
-      <w:bookmarkStart w:id="11" w:name="_GoBack"/>
-      <w:bookmarkEnd w:id="11"/>
       <w:r>
         <w:rPr>
           <w:b/>
@@ -10212,7 +10222,13 @@
       </w:pPr>
       <w:r>
         <w:tab/>
-        <w:t>@InjectView(R.id.currencyName)</w:t>
+        <w:t>@</w:t>
+      </w:r>
+      <w:r>
+        <w:t>Bind</w:t>
+      </w:r>
+      <w:r>
+        <w:t>(R.id.currencyName)</w:t>
       </w:r>
     </w:p>
     <w:p>
@@ -10230,7 +10246,13 @@
       </w:pPr>
       <w:r>
         <w:tab/>
-        <w:t>@InjectView(R.id.averageRate)</w:t>
+        <w:t>@</w:t>
+      </w:r>
+      <w:r>
+        <w:t>Bind</w:t>
+      </w:r>
+      <w:r>
+        <w:t>(R.id.averageRate)</w:t>
       </w:r>
     </w:p>
     <w:p>
@@ -10256,7 +10278,19 @@
         <w:rPr>
           <w:lang w:val="pl-PL"/>
         </w:rPr>
-        <w:t>@InjectView(R.id.flag)</w:t>
+        <w:t>@</w:t>
+      </w:r>
+      <w:r>
+        <w:rPr>
+          <w:lang w:val="pl-PL"/>
+        </w:rPr>
+        <w:t>Bind</w:t>
+      </w:r>
+      <w:r>
+        <w:rPr>
+          <w:lang w:val="pl-PL"/>
+        </w:rPr>
+        <w:t>(R.id.flag)</w:t>
       </w:r>
     </w:p>
     <w:p>
@@ -10305,7 +10339,13 @@
       </w:r>
       <w:r>
         <w:tab/>
-        <w:t>ButterKnife.inject(this, rootView);</w:t>
+        <w:t>ButterKnife.</w:t>
+      </w:r>
+      <w:r>
+        <w:t>bind</w:t>
+      </w:r>
+      <w:r>
+        <w:t>(this, rootView);</w:t>
       </w:r>
     </w:p>
     <w:p>
@@ -10513,7 +10553,7 @@
           <w:lang w:val="pl-PL"/>
         </w:rPr>
       </w:pPr>
-      <w:bookmarkStart w:id="12" w:name="_Toc417249085"/>
+      <w:bookmarkStart w:id="11" w:name="_Toc417249085"/>
       <w:r>
         <w:rPr>
           <w:lang w:val="pl-PL"/>
@@ -10539,7 +10579,7 @@
         </w:rPr>
         <w:t>json’a</w:t>
       </w:r>
-      <w:bookmarkEnd w:id="12"/>
+      <w:bookmarkEnd w:id="11"/>
     </w:p>
     <w:p>
       <w:pPr>
@@ -11713,7 +11753,7 @@
           <w:lang w:val="pl-PL"/>
         </w:rPr>
       </w:pPr>
-      <w:bookmarkStart w:id="13" w:name="_Toc417249086"/>
+      <w:bookmarkStart w:id="12" w:name="_Toc417249086"/>
       <w:r>
         <w:rPr>
           <w:lang w:val="pl-PL"/>
@@ -11745,7 +11785,7 @@
         </w:rPr>
         <w:t>a</w:t>
       </w:r>
-      <w:bookmarkEnd w:id="13"/>
+      <w:bookmarkEnd w:id="12"/>
     </w:p>
     <w:p>
       <w:pPr>
@@ -12222,7 +12262,7 @@
           <w:lang w:val="pl-PL"/>
         </w:rPr>
       </w:pPr>
-      <w:bookmarkStart w:id="14" w:name="_Toc417249087"/>
+      <w:bookmarkStart w:id="13" w:name="_Toc417249087"/>
       <w:r>
         <w:rPr>
           <w:lang w:val="pl-PL"/>
@@ -12248,7 +12288,7 @@
         </w:rPr>
         <w:t>Dialog do edycji aktualnej waluty</w:t>
       </w:r>
-      <w:bookmarkEnd w:id="14"/>
+      <w:bookmarkEnd w:id="13"/>
     </w:p>
     <w:p>
       <w:pPr>
@@ -12288,6 +12328,24 @@
         </w:rPr>
         <w:t>niującą dialog do edycji waluty. Importując klasę AlertDialog należy pamiętać, by użyć implementacji z biblioteki suportowej v7.</w:t>
       </w:r>
+      <w:r>
+        <w:rPr>
+          <w:rFonts w:ascii="Times New Roman" w:hAnsi="Times New Roman"/>
+          <w:b/>
+          <w:sz w:val="24"/>
+          <w:lang w:val="pl-PL"/>
+        </w:rPr>
+        <w:t xml:space="preserve"> </w:t>
+      </w:r>
+      <w:r>
+        <w:rPr>
+          <w:rFonts w:ascii="Times New Roman" w:hAnsi="Times New Roman"/>
+          <w:b/>
+          <w:sz w:val="24"/>
+          <w:lang w:val="pl-PL"/>
+        </w:rPr>
+        <w:t>DialogFragment użyjemy z support v4</w:t>
+      </w:r>
     </w:p>
     <w:p>
       <w:pPr>
@@ -12868,6 +12926,7 @@
         <w:pStyle w:val="Kod"/>
       </w:pPr>
       <w:r>
+        <w:lastRenderedPageBreak/>
         <w:tab/>
       </w:r>
       <w:r>
@@ -12880,7 +12939,6 @@
         <w:pStyle w:val="Kod"/>
       </w:pPr>
       <w:r>
-        <w:lastRenderedPageBreak/>
         <w:tab/>
         <w:t>}</w:t>
       </w:r>
@@ -13631,12 +13689,24 @@
     <w:p>
       <w:pPr>
         <w:pStyle w:val="Kod"/>
-      </w:pPr>
-      <w:r>
-        <w:tab/>
-      </w:r>
-      <w:r>
-        <w:t>RateChangeDialogFragment.getInstance(currentExchangeRate).show(getFragmentManager(), "tag");</w:t>
+        <w:rPr>
+          <w:lang w:val="pl-PL"/>
+        </w:rPr>
+      </w:pPr>
+      <w:r>
+        <w:tab/>
+      </w:r>
+      <w:r>
+        <w:t>RateChangeDialogFragment.getInstance(currentExchangeRate).show(</w:t>
+      </w:r>
+      <w:r>
+        <w:rPr>
+          <w:lang w:val="pl-PL"/>
+        </w:rPr>
+        <w:t>getSupportFragmentManager</w:t>
+      </w:r>
+      <w:r>
+        <w:t>(), "tag");</w:t>
       </w:r>
       <w:r>
         <w:tab/>
@@ -13748,7 +13818,13 @@
         <w:pStyle w:val="Kod"/>
       </w:pPr>
       <w:r>
-        <w:t>public class MainActivity extends Activity implements RateChangeDialogFragment.OnCurrencyChangedListener</w:t>
+        <w:t xml:space="preserve">public class MainActivity extends </w:t>
+      </w:r>
+      <w:r>
+        <w:t>AppCompat</w:t>
+      </w:r>
+      <w:r>
+        <w:t>Activity implements RateChangeDialogFragment.OnCurrencyChangedListener</w:t>
       </w:r>
     </w:p>
     <w:p>
@@ -13855,7 +13931,7 @@
           <w:lang w:val="en-US"/>
         </w:rPr>
       </w:pPr>
-      <w:bookmarkStart w:id="15" w:name="_Toc417249088"/>
+      <w:bookmarkStart w:id="14" w:name="_Toc417249088"/>
       <w:r>
         <w:rPr>
           <w:lang w:val="en-US"/>
@@ -13881,7 +13957,7 @@
         </w:rPr>
         <w:t>Przeliczanie walut</w:t>
       </w:r>
-      <w:bookmarkEnd w:id="15"/>
+      <w:bookmarkEnd w:id="14"/>
     </w:p>
     <w:p>
       <w:pPr>
@@ -13929,7 +14005,15 @@
         <w:pStyle w:val="Kod"/>
       </w:pPr>
       <w:r>
-        <w:t>public class ExchangeActivity extends Activity {</w:t>
+        <w:t xml:space="preserve">public class ExchangeActivity extends </w:t>
+      </w:r>
+      <w:r>
+        <w:t>AppCompat</w:t>
+      </w:r>
+      <w:bookmarkStart w:id="15" w:name="_GoBack"/>
+      <w:bookmarkEnd w:id="15"/>
+      <w:r>
+        <w:t>Activity {</w:t>
       </w:r>
     </w:p>
     <w:p>
@@ -15434,7 +15518,7 @@
       <w:rPr>
         <w:noProof/>
       </w:rPr>
-      <w:t>18</w:t>
+      <w:t>25</w:t>
     </w:r>
     <w:r>
       <w:fldChar w:fldCharType="end"/>
@@ -16916,7 +17000,6 @@
   <w:style w:type="character" w:default="1" w:styleId="Domylnaczcionkaakapitu">
     <w:name w:val="Default Paragraph Font"/>
     <w:uiPriority w:val="1"/>
-    <w:semiHidden/>
     <w:unhideWhenUsed/>
   </w:style>
   <w:style w:type="table" w:default="1" w:styleId="Standardowy">
@@ -18625,7 +18708,7 @@
 </file>
 
 <file path=customXml/itemProps1.xml><?xml version="1.0" encoding="utf-8"?>
-<ds:datastoreItem xmlns:ds="http://schemas.openxmlformats.org/officeDocument/2006/customXml" ds:itemID="{320C9FAC-1261-4EFA-9265-A8E1458DE4CC}">
+<ds:datastoreItem xmlns:ds="http://schemas.openxmlformats.org/officeDocument/2006/customXml" ds:itemID="{0CEF132C-E02B-45C9-B52C-0A6A9836F78C}">
   <ds:schemaRefs>
     <ds:schemaRef ds:uri="http://schemas.openxmlformats.org/officeDocument/2006/bibliography"/>
   </ds:schemaRefs>

</xml_diff>

<commit_message>
add missing information about permissions
</commit_message>
<xml_diff>
--- a/Dokumenty/Android - Szkolenie Podstawowe.docx
+++ b/Dokumenty/Android - Szkolenie Podstawowe.docx
@@ -10499,6 +10499,7 @@
           <w:lang w:val="pl-PL"/>
         </w:rPr>
       </w:pPr>
+      <w:bookmarkStart w:id="11" w:name="_GoBack"/>
       <w:r>
         <w:rPr>
           <w:b/>
@@ -10520,7 +10521,15 @@
         </w:rPr>
         <w:t xml:space="preserve"> pozwolenie w manifeście.</w:t>
       </w:r>
-    </w:p>
+      <w:r>
+        <w:rPr>
+          <w:b/>
+          <w:lang w:val="pl-PL"/>
+        </w:rPr>
+        <w:t xml:space="preserve"> Pozwolenia muszą być zadeklarowane poza tagiem application, najlepiej ponad nim.</w:t>
+      </w:r>
+    </w:p>
+    <w:bookmarkEnd w:id="11"/>
     <w:p>
       <w:pPr>
         <w:pStyle w:val="Standard"/>
@@ -10553,7 +10562,7 @@
           <w:lang w:val="pl-PL"/>
         </w:rPr>
       </w:pPr>
-      <w:bookmarkStart w:id="11" w:name="_Toc417249085"/>
+      <w:bookmarkStart w:id="12" w:name="_Toc417249085"/>
       <w:r>
         <w:rPr>
           <w:lang w:val="pl-PL"/>
@@ -10579,7 +10588,7 @@
         </w:rPr>
         <w:t>json’a</w:t>
       </w:r>
-      <w:bookmarkEnd w:id="11"/>
+      <w:bookmarkEnd w:id="12"/>
     </w:p>
     <w:p>
       <w:pPr>
@@ -11753,7 +11762,7 @@
           <w:lang w:val="pl-PL"/>
         </w:rPr>
       </w:pPr>
-      <w:bookmarkStart w:id="12" w:name="_Toc417249086"/>
+      <w:bookmarkStart w:id="13" w:name="_Toc417249086"/>
       <w:r>
         <w:rPr>
           <w:lang w:val="pl-PL"/>
@@ -11785,7 +11794,7 @@
         </w:rPr>
         <w:t>a</w:t>
       </w:r>
-      <w:bookmarkEnd w:id="12"/>
+      <w:bookmarkEnd w:id="13"/>
     </w:p>
     <w:p>
       <w:pPr>
@@ -12262,7 +12271,7 @@
           <w:lang w:val="pl-PL"/>
         </w:rPr>
       </w:pPr>
-      <w:bookmarkStart w:id="13" w:name="_Toc417249087"/>
+      <w:bookmarkStart w:id="14" w:name="_Toc417249087"/>
       <w:r>
         <w:rPr>
           <w:lang w:val="pl-PL"/>
@@ -12288,7 +12297,7 @@
         </w:rPr>
         <w:t>Dialog do edycji aktualnej waluty</w:t>
       </w:r>
-      <w:bookmarkEnd w:id="13"/>
+      <w:bookmarkEnd w:id="14"/>
     </w:p>
     <w:p>
       <w:pPr>
@@ -13931,7 +13940,7 @@
           <w:lang w:val="en-US"/>
         </w:rPr>
       </w:pPr>
-      <w:bookmarkStart w:id="14" w:name="_Toc417249088"/>
+      <w:bookmarkStart w:id="15" w:name="_Toc417249088"/>
       <w:r>
         <w:rPr>
           <w:lang w:val="en-US"/>
@@ -13957,7 +13966,7 @@
         </w:rPr>
         <w:t>Przeliczanie walut</w:t>
       </w:r>
-      <w:bookmarkEnd w:id="14"/>
+      <w:bookmarkEnd w:id="15"/>
     </w:p>
     <w:p>
       <w:pPr>
@@ -14010,8 +14019,6 @@
       <w:r>
         <w:t>AppCompat</w:t>
       </w:r>
-      <w:bookmarkStart w:id="15" w:name="_GoBack"/>
-      <w:bookmarkEnd w:id="15"/>
       <w:r>
         <w:t>Activity {</w:t>
       </w:r>
@@ -15518,7 +15525,7 @@
       <w:rPr>
         <w:noProof/>
       </w:rPr>
-      <w:t>25</w:t>
+      <w:t>18</w:t>
     </w:r>
     <w:r>
       <w:fldChar w:fldCharType="end"/>
@@ -17000,6 +17007,7 @@
   <w:style w:type="character" w:default="1" w:styleId="Domylnaczcionkaakapitu">
     <w:name w:val="Default Paragraph Font"/>
     <w:uiPriority w:val="1"/>
+    <w:semiHidden/>
     <w:unhideWhenUsed/>
   </w:style>
   <w:style w:type="table" w:default="1" w:styleId="Standardowy">
@@ -18708,7 +18716,7 @@
 </file>
 
 <file path=customXml/itemProps1.xml><?xml version="1.0" encoding="utf-8"?>
-<ds:datastoreItem xmlns:ds="http://schemas.openxmlformats.org/officeDocument/2006/customXml" ds:itemID="{0CEF132C-E02B-45C9-B52C-0A6A9836F78C}">
+<ds:datastoreItem xmlns:ds="http://schemas.openxmlformats.org/officeDocument/2006/customXml" ds:itemID="{9AEC6C53-0CD3-405D-96F8-ABE5A0FF6273}">
   <ds:schemaRefs>
     <ds:schemaRef ds:uri="http://schemas.openxmlformats.org/officeDocument/2006/bibliography"/>
   </ds:schemaRefs>

</xml_diff>